<commit_message>
Template fixed. User Tips done. Old Questions Similarity checking 50% done.
</commit_message>
<xml_diff>
--- a/backend/processing/templates/answerkey/exam-answerkey-tpl_clean.docx
+++ b/backend/processing/templates/answerkey/exam-answerkey-tpl_clean.docx
@@ -369,6 +369,7 @@
     </w:p>
     <w:p>
       <w:pPr>
+        <w:spacing w:after="0"/>
         <w:rPr>
           <w:lang w:val="en-US"/>
         </w:rPr>
@@ -376,6 +377,7 @@
     </w:p>
     <w:p>
       <w:pPr>
+        <w:spacing w:after="0"/>
         <w:rPr>
           <w:lang w:val="en-US"/>
         </w:rPr>
@@ -446,6 +448,7 @@
           </w:tcPr>
           <w:p>
             <w:pPr>
+              <w:spacing w:line="276" w:lineRule="auto"/>
               <w:rPr>
                 <w:rFonts w:ascii="Times New Roman" w:hAnsi="Times New Roman" w:cs="Times New Roman"/>
               </w:rPr>
@@ -511,6 +514,7 @@
           </w:tcPr>
           <w:p>
             <w:pPr>
+              <w:spacing w:line="276" w:lineRule="auto"/>
               <w:rPr>
                 <w:rFonts w:ascii="Times New Roman" w:hAnsi="Times New Roman" w:cs="Times New Roman"/>
               </w:rPr>
@@ -553,6 +557,7 @@
           </w:tcPr>
           <w:p>
             <w:pPr>
+              <w:spacing w:line="276" w:lineRule="auto"/>
               <w:rPr>
                 <w:rFonts w:ascii="Times New Roman" w:hAnsi="Times New Roman" w:cs="Times New Roman"/>
               </w:rPr>
@@ -600,6 +605,7 @@
           </w:tcPr>
           <w:p>
             <w:pPr>
+              <w:spacing w:line="276" w:lineRule="auto"/>
               <w:rPr>
                 <w:rFonts w:ascii="Times New Roman" w:hAnsi="Times New Roman" w:cs="Times New Roman"/>
               </w:rPr>
@@ -630,6 +636,7 @@
     </w:tbl>
     <w:p>
       <w:pPr>
+        <w:spacing w:after="0"/>
         <w:rPr>
           <w:rFonts w:ascii="Times New Roman" w:hAnsi="Times New Roman" w:cs="Times New Roman"/>
           <w:lang w:val="en-US"/>
@@ -645,6 +652,7 @@
     </w:p>
     <w:p>
       <w:pPr>
+        <w:spacing w:after="0"/>
         <w:rPr>
           <w:rFonts w:ascii="Times New Roman" w:hAnsi="Times New Roman" w:cs="Times New Roman"/>
           <w:lang w:val="en-US"/>
@@ -720,6 +728,7 @@
           </w:tcPr>
           <w:p>
             <w:pPr>
+              <w:spacing w:line="276" w:lineRule="auto"/>
               <w:rPr>
                 <w:rFonts w:ascii="Times New Roman" w:hAnsi="Times New Roman" w:cs="Times New Roman"/>
               </w:rPr>
@@ -788,6 +797,7 @@
           </w:tcPr>
           <w:p>
             <w:pPr>
+              <w:spacing w:line="276" w:lineRule="auto"/>
               <w:rPr>
                 <w:rFonts w:ascii="Times New Roman" w:hAnsi="Times New Roman" w:cs="Times New Roman"/>
               </w:rPr>
@@ -816,6 +826,7 @@
           </w:tcPr>
           <w:p>
             <w:pPr>
+              <w:spacing w:line="276" w:lineRule="auto"/>
               <w:rPr>
                 <w:rFonts w:ascii="Times New Roman" w:hAnsi="Times New Roman" w:cs="Times New Roman"/>
               </w:rPr>
@@ -863,6 +874,7 @@
           </w:tcPr>
           <w:p>
             <w:pPr>
+              <w:spacing w:line="276" w:lineRule="auto"/>
               <w:rPr>
                 <w:rFonts w:ascii="Times New Roman" w:hAnsi="Times New Roman" w:cs="Times New Roman"/>
               </w:rPr>
@@ -894,6 +906,7 @@
     <w:bookmarkEnd w:id="0"/>
     <w:p>
       <w:pPr>
+        <w:spacing w:after="0"/>
         <w:rPr>
           <w:rFonts w:ascii="Times New Roman" w:hAnsi="Times New Roman" w:cs="Times New Roman"/>
           <w:lang w:val="en-US"/>
@@ -909,6 +922,7 @@
     </w:p>
     <w:p>
       <w:pPr>
+        <w:spacing w:after="0"/>
         <w:rPr>
           <w:rFonts w:ascii="Times New Roman" w:hAnsi="Times New Roman" w:cs="Times New Roman"/>
           <w:lang w:val="en-US"/>
@@ -984,6 +998,7 @@
           </w:tcPr>
           <w:p>
             <w:pPr>
+              <w:spacing w:line="276" w:lineRule="auto"/>
               <w:rPr>
                 <w:rFonts w:ascii="Times New Roman" w:hAnsi="Times New Roman" w:cs="Times New Roman"/>
               </w:rPr>
@@ -1049,6 +1064,7 @@
           </w:tcPr>
           <w:p>
             <w:pPr>
+              <w:spacing w:line="276" w:lineRule="auto"/>
               <w:rPr>
                 <w:rFonts w:ascii="Times New Roman" w:hAnsi="Times New Roman" w:cs="Times New Roman"/>
               </w:rPr>
@@ -1091,6 +1107,7 @@
           </w:tcPr>
           <w:p>
             <w:pPr>
+              <w:spacing w:line="276" w:lineRule="auto"/>
               <w:rPr>
                 <w:rFonts w:ascii="Times New Roman" w:hAnsi="Times New Roman" w:cs="Times New Roman"/>
               </w:rPr>
@@ -1131,6 +1148,7 @@
           </w:tcPr>
           <w:p>
             <w:pPr>
+              <w:spacing w:line="276" w:lineRule="auto"/>
               <w:rPr>
                 <w:rFonts w:ascii="Times New Roman" w:hAnsi="Times New Roman" w:cs="Times New Roman"/>
               </w:rPr>
@@ -1161,6 +1179,7 @@
     </w:tbl>
     <w:p>
       <w:pPr>
+        <w:spacing w:after="0"/>
         <w:rPr>
           <w:lang w:val="en-US"/>
         </w:rPr>
@@ -1174,6 +1193,7 @@
     </w:p>
     <w:p>
       <w:pPr>
+        <w:spacing w:after="0"/>
         <w:rPr>
           <w:rFonts w:ascii="Times New Roman" w:hAnsi="Times New Roman" w:cs="Times New Roman"/>
           <w:lang w:val="en-US"/>
@@ -1249,6 +1269,7 @@
           </w:tcPr>
           <w:p>
             <w:pPr>
+              <w:spacing w:line="276" w:lineRule="auto"/>
               <w:rPr>
                 <w:rFonts w:ascii="Times New Roman" w:hAnsi="Times New Roman" w:cs="Times New Roman"/>
               </w:rPr>
@@ -1302,6 +1323,7 @@
           </w:tcPr>
           <w:p>
             <w:pPr>
+              <w:spacing w:line="276" w:lineRule="auto"/>
               <w:rPr>
                 <w:rFonts w:ascii="Times New Roman" w:hAnsi="Times New Roman" w:cs="Times New Roman"/>
               </w:rPr>
@@ -1344,6 +1366,7 @@
           </w:tcPr>
           <w:p>
             <w:pPr>
+              <w:spacing w:line="276" w:lineRule="auto"/>
               <w:rPr>
                 <w:rFonts w:ascii="Times New Roman" w:hAnsi="Times New Roman" w:cs="Times New Roman"/>
               </w:rPr>
@@ -1384,6 +1407,7 @@
           </w:tcPr>
           <w:p>
             <w:pPr>
+              <w:spacing w:line="276" w:lineRule="auto"/>
               <w:rPr>
                 <w:rFonts w:ascii="Times New Roman" w:hAnsi="Times New Roman" w:cs="Times New Roman"/>
               </w:rPr>
@@ -1414,6 +1438,7 @@
     </w:tbl>
     <w:p>
       <w:pPr>
+        <w:spacing w:after="0"/>
         <w:rPr>
           <w:lang w:val="en-US"/>
         </w:rPr>
@@ -1427,6 +1452,7 @@
     </w:p>
     <w:p>
       <w:pPr>
+        <w:spacing w:after="0"/>
         <w:rPr>
           <w:rFonts w:ascii="Times New Roman" w:hAnsi="Times New Roman" w:cs="Times New Roman"/>
           <w:lang w:val="en-US"/>
@@ -1502,6 +1528,7 @@
           </w:tcPr>
           <w:p>
             <w:pPr>
+              <w:spacing w:line="276" w:lineRule="auto"/>
               <w:rPr>
                 <w:rFonts w:ascii="Times New Roman" w:hAnsi="Times New Roman" w:cs="Times New Roman"/>
               </w:rPr>
@@ -1555,6 +1582,7 @@
           </w:tcPr>
           <w:p>
             <w:pPr>
+              <w:spacing w:line="276" w:lineRule="auto"/>
               <w:rPr>
                 <w:rFonts w:ascii="Times New Roman" w:hAnsi="Times New Roman" w:cs="Times New Roman"/>
               </w:rPr>
@@ -1597,6 +1625,7 @@
           </w:tcPr>
           <w:p>
             <w:pPr>
+              <w:spacing w:line="276" w:lineRule="auto"/>
               <w:rPr>
                 <w:rFonts w:ascii="Times New Roman" w:hAnsi="Times New Roman" w:cs="Times New Roman"/>
               </w:rPr>
@@ -1637,6 +1666,7 @@
           </w:tcPr>
           <w:p>
             <w:pPr>
+              <w:spacing w:line="276" w:lineRule="auto"/>
               <w:rPr>
                 <w:rFonts w:ascii="Times New Roman" w:hAnsi="Times New Roman" w:cs="Times New Roman"/>
               </w:rPr>
@@ -1667,6 +1697,7 @@
     </w:tbl>
     <w:p>
       <w:pPr>
+        <w:spacing w:after="0"/>
         <w:rPr>
           <w:lang w:val="en-US"/>
         </w:rPr>

</xml_diff>

<commit_message>
answer key template chanegs
</commit_message>
<xml_diff>
--- a/backend/processing/templates/answerkey/exam-answerkey-tpl_clean.docx
+++ b/backend/processing/templates/answerkey/exam-answerkey-tpl_clean.docx
@@ -23,7 +23,17 @@
           <w:sz w:val="28"/>
           <w:szCs w:val="28"/>
         </w:rPr>
-        <w:t>ASSUMPTION UNIVERSITY OF THAILAND</w:t>
+        <w:t xml:space="preserve">XYZ </w:t>
+      </w:r>
+      <w:r>
+        <w:rPr>
+          <w:b/>
+          <w:bCs/>
+          <w:color w:val="auto"/>
+          <w:sz w:val="28"/>
+          <w:szCs w:val="28"/>
+        </w:rPr>
+        <w:t xml:space="preserve">UNIVERSITY </w:t>
       </w:r>
     </w:p>
     <w:p>
@@ -47,7 +57,17 @@
           <w:sz w:val="28"/>
           <w:szCs w:val="28"/>
         </w:rPr>
-        <w:t>Martin de Tours School of Management and Economics</w:t>
+        <w:t xml:space="preserve">School of </w:t>
+      </w:r>
+      <w:r>
+        <w:rPr>
+          <w:b/>
+          <w:bCs/>
+          <w:color w:val="auto"/>
+          <w:sz w:val="28"/>
+          <w:szCs w:val="28"/>
+        </w:rPr>
+        <w:t>Magic</w:t>
       </w:r>
     </w:p>
     <w:p>
@@ -73,7 +93,6 @@
         </w:rPr>
         <w:t xml:space="preserve">Department of </w:t>
       </w:r>
-      <w:proofErr w:type="gramStart"/>
       <w:r>
         <w:rPr>
           <w:b/>
@@ -82,18 +101,7 @@
           <w:sz w:val="28"/>
           <w:szCs w:val="28"/>
         </w:rPr>
-        <w:t>{{ department</w:t>
-      </w:r>
-      <w:proofErr w:type="gramEnd"/>
-      <w:r>
-        <w:rPr>
-          <w:b/>
-          <w:bCs/>
-          <w:color w:val="auto"/>
-          <w:sz w:val="28"/>
-          <w:szCs w:val="28"/>
-        </w:rPr>
-        <w:t xml:space="preserve"> }}</w:t>
+        <w:t>{{ department }}</w:t>
       </w:r>
     </w:p>
     <w:p>
@@ -109,7 +117,6 @@
           <w:szCs w:val="28"/>
         </w:rPr>
       </w:pPr>
-      <w:proofErr w:type="gramStart"/>
       <w:r>
         <w:rPr>
           <w:b/>
@@ -119,9 +126,8 @@
           <w:sz w:val="28"/>
           <w:szCs w:val="28"/>
         </w:rPr>
-        <w:t>{{ exam</w:t>
-      </w:r>
-      <w:proofErr w:type="gramEnd"/>
+        <w:t xml:space="preserve">{{ exam_type }} </w:t>
+      </w:r>
       <w:r>
         <w:rPr>
           <w:b/>
@@ -131,42 +137,37 @@
           <w:sz w:val="28"/>
           <w:szCs w:val="28"/>
         </w:rPr>
-        <w:t>_</w:t>
-      </w:r>
-      <w:proofErr w:type="gramStart"/>
-      <w:r>
-        <w:rPr>
-          <w:b/>
-          <w:bCs/>
-          <w:caps/>
+        <w:t xml:space="preserve">WRITTEN </w:t>
+      </w:r>
+      <w:r>
+        <w:rPr>
+          <w:b/>
+          <w:bCs/>
           <w:color w:val="auto"/>
           <w:sz w:val="28"/>
           <w:szCs w:val="28"/>
         </w:rPr>
-        <w:t>type }</w:t>
-      </w:r>
-      <w:proofErr w:type="gramEnd"/>
-      <w:r>
-        <w:rPr>
-          <w:b/>
-          <w:bCs/>
-          <w:caps/>
+        <w:t>EXAMINATION (</w:t>
+      </w:r>
+      <w:r>
+        <w:rPr>
+          <w:b/>
+          <w:bCs/>
           <w:color w:val="auto"/>
           <w:sz w:val="28"/>
           <w:szCs w:val="28"/>
         </w:rPr>
-        <w:t xml:space="preserve">} </w:t>
-      </w:r>
-      <w:r>
-        <w:rPr>
-          <w:b/>
-          <w:bCs/>
-          <w:caps/>
+        <w:t>{{ semester }}</w:t>
+      </w:r>
+      <w:r>
+        <w:rPr>
+          <w:b/>
+          <w:bCs/>
           <w:color w:val="auto"/>
           <w:sz w:val="28"/>
           <w:szCs w:val="28"/>
         </w:rPr>
-        <w:t xml:space="preserve">WRITTEN </w:t>
+        <w:t>/</w:t>
       </w:r>
       <w:r>
         <w:rPr>
@@ -176,61 +177,7 @@
           <w:sz w:val="28"/>
           <w:szCs w:val="28"/>
         </w:rPr>
-        <w:t>EXAMINATION (</w:t>
-      </w:r>
-      <w:proofErr w:type="gramStart"/>
-      <w:r>
-        <w:rPr>
-          <w:b/>
-          <w:bCs/>
-          <w:color w:val="auto"/>
-          <w:sz w:val="28"/>
-          <w:szCs w:val="28"/>
-        </w:rPr>
-        <w:t>{{ semester</w:t>
-      </w:r>
-      <w:proofErr w:type="gramEnd"/>
-      <w:r>
-        <w:rPr>
-          <w:b/>
-          <w:bCs/>
-          <w:color w:val="auto"/>
-          <w:sz w:val="28"/>
-          <w:szCs w:val="28"/>
-        </w:rPr>
-        <w:t xml:space="preserve"> }}</w:t>
-      </w:r>
-      <w:proofErr w:type="gramStart"/>
-      <w:r>
-        <w:rPr>
-          <w:b/>
-          <w:bCs/>
-          <w:color w:val="auto"/>
-          <w:sz w:val="28"/>
-          <w:szCs w:val="28"/>
-        </w:rPr>
-        <w:t>/</w:t>
-      </w:r>
-      <w:r>
-        <w:rPr>
-          <w:b/>
-          <w:bCs/>
-          <w:color w:val="auto"/>
-          <w:sz w:val="28"/>
-          <w:szCs w:val="28"/>
-        </w:rPr>
-        <w:t>{{ year</w:t>
-      </w:r>
-      <w:proofErr w:type="gramEnd"/>
-      <w:r>
-        <w:rPr>
-          <w:b/>
-          <w:bCs/>
-          <w:color w:val="auto"/>
-          <w:sz w:val="28"/>
-          <w:szCs w:val="28"/>
-        </w:rPr>
-        <w:t xml:space="preserve"> }}</w:t>
+        <w:t>{{ year }}</w:t>
       </w:r>
       <w:r>
         <w:rPr>
@@ -280,7 +227,6 @@
           <w:szCs w:val="28"/>
         </w:rPr>
       </w:pPr>
-      <w:proofErr w:type="gramStart"/>
       <w:r>
         <w:rPr>
           <w:b/>
@@ -289,62 +235,7 @@
           <w:sz w:val="28"/>
           <w:szCs w:val="28"/>
         </w:rPr>
-        <w:t xml:space="preserve">{{ </w:t>
-      </w:r>
-      <w:proofErr w:type="spellStart"/>
-      <w:r>
-        <w:rPr>
-          <w:b/>
-          <w:bCs/>
-          <w:color w:val="auto"/>
-          <w:sz w:val="28"/>
-          <w:szCs w:val="28"/>
-        </w:rPr>
-        <w:t>program</w:t>
-      </w:r>
-      <w:proofErr w:type="gramEnd"/>
-      <w:r>
-        <w:rPr>
-          <w:b/>
-          <w:bCs/>
-          <w:color w:val="auto"/>
-          <w:sz w:val="28"/>
-          <w:szCs w:val="28"/>
-        </w:rPr>
-        <w:t>_</w:t>
-      </w:r>
-      <w:proofErr w:type="gramStart"/>
-      <w:r>
-        <w:rPr>
-          <w:b/>
-          <w:bCs/>
-          <w:color w:val="auto"/>
-          <w:sz w:val="28"/>
-          <w:szCs w:val="28"/>
-        </w:rPr>
-        <w:t>type</w:t>
-      </w:r>
-      <w:proofErr w:type="spellEnd"/>
-      <w:r>
-        <w:rPr>
-          <w:b/>
-          <w:bCs/>
-          <w:color w:val="auto"/>
-          <w:sz w:val="28"/>
-          <w:szCs w:val="28"/>
-        </w:rPr>
-        <w:t xml:space="preserve"> }</w:t>
-      </w:r>
-      <w:proofErr w:type="gramEnd"/>
-      <w:r>
-        <w:rPr>
-          <w:b/>
-          <w:bCs/>
-          <w:color w:val="auto"/>
-          <w:sz w:val="28"/>
-          <w:szCs w:val="28"/>
-        </w:rPr>
-        <w:t>}</w:t>
+        <w:t>{{ program_type }}</w:t>
       </w:r>
       <w:r>
         <w:rPr>
@@ -386,28 +277,7 @@
         <w:rPr>
           <w:lang w:val="en-US"/>
         </w:rPr>
-        <w:t xml:space="preserve">{% if </w:t>
-      </w:r>
-      <w:proofErr w:type="spellStart"/>
-      <w:r>
-        <w:rPr>
-          <w:lang w:val="en-US"/>
-        </w:rPr>
-        <w:t>mc_no</w:t>
-      </w:r>
-      <w:proofErr w:type="spellEnd"/>
-      <w:r>
-        <w:rPr>
-          <w:lang w:val="en-US"/>
-        </w:rPr>
-        <w:t xml:space="preserve"> &gt; 0 </w:t>
-      </w:r>
-      <w:proofErr w:type="gramStart"/>
-      <w:r>
-        <w:rPr>
-          <w:lang w:val="en-US"/>
-        </w:rPr>
-        <w:t>%}</w:t>
+        <w:t>{% if mc_no &gt; 0 %}</w:t>
       </w:r>
       <w:r>
         <w:rPr>
@@ -416,17 +286,7 @@
           <w:bCs/>
           <w:lang w:val="en-US"/>
         </w:rPr>
-        <w:t>Multiple</w:t>
-      </w:r>
-      <w:proofErr w:type="gramEnd"/>
-      <w:r>
-        <w:rPr>
-          <w:rFonts w:ascii="Times New Roman" w:hAnsi="Times New Roman" w:cs="Times New Roman"/>
-          <w:b/>
-          <w:bCs/>
-          <w:lang w:val="en-US"/>
-        </w:rPr>
-        <w:t xml:space="preserve"> Choice Answer Key</w:t>
+        <w:t>Multiple Choice Answer Key</w:t>
       </w:r>
     </w:p>
     <w:tbl>
@@ -474,7 +334,6 @@
               </w:rPr>
               <w:t xml:space="preserve"> in </w:t>
             </w:r>
-            <w:proofErr w:type="spellStart"/>
             <w:r>
               <w:rPr>
                 <w:rFonts w:ascii="Times New Roman" w:hAnsi="Times New Roman" w:cs="Times New Roman"/>
@@ -496,7 +355,6 @@
               </w:rPr>
               <w:t>s</w:t>
             </w:r>
-            <w:proofErr w:type="spellEnd"/>
             <w:r>
               <w:rPr>
                 <w:rFonts w:ascii="Times New Roman" w:hAnsi="Times New Roman" w:cs="Times New Roman"/>
@@ -519,7 +377,6 @@
                 <w:rFonts w:ascii="Times New Roman" w:hAnsi="Times New Roman" w:cs="Times New Roman"/>
               </w:rPr>
             </w:pPr>
-            <w:proofErr w:type="gramStart"/>
             <w:r>
               <w:rPr>
                 <w:rFonts w:ascii="Times New Roman" w:hAnsi="Times New Roman" w:cs="Times New Roman"/>
@@ -539,15 +396,7 @@
                 <w:rFonts w:ascii="Times New Roman" w:hAnsi="Times New Roman" w:cs="Times New Roman"/>
                 <w:szCs w:val="24"/>
               </w:rPr>
-              <w:t>.no</w:t>
-            </w:r>
-            <w:proofErr w:type="gramEnd"/>
-            <w:r>
-              <w:rPr>
-                <w:rFonts w:ascii="Times New Roman" w:hAnsi="Times New Roman" w:cs="Times New Roman"/>
-                <w:szCs w:val="24"/>
-              </w:rPr>
-              <w:t xml:space="preserve"> }}</w:t>
+              <w:t>.no }}</w:t>
             </w:r>
           </w:p>
         </w:tc>
@@ -562,7 +411,6 @@
                 <w:rFonts w:ascii="Times New Roman" w:hAnsi="Times New Roman" w:cs="Times New Roman"/>
               </w:rPr>
             </w:pPr>
-            <w:proofErr w:type="gramStart"/>
             <w:r>
               <w:rPr>
                 <w:rFonts w:ascii="Times New Roman" w:hAnsi="Times New Roman" w:cs="Times New Roman"/>
@@ -570,7 +418,6 @@
               </w:rPr>
               <w:t xml:space="preserve">{{ </w:t>
             </w:r>
-            <w:proofErr w:type="spellStart"/>
             <w:r>
               <w:rPr>
                 <w:rFonts w:ascii="Times New Roman" w:hAnsi="Times New Roman" w:cs="Times New Roman"/>
@@ -583,16 +430,7 @@
                 <w:rFonts w:ascii="Times New Roman" w:hAnsi="Times New Roman" w:cs="Times New Roman"/>
                 <w:szCs w:val="24"/>
               </w:rPr>
-              <w:t>.ans</w:t>
-            </w:r>
-            <w:proofErr w:type="spellEnd"/>
-            <w:proofErr w:type="gramEnd"/>
-            <w:r>
-              <w:rPr>
-                <w:rFonts w:ascii="Times New Roman" w:hAnsi="Times New Roman" w:cs="Times New Roman"/>
-                <w:szCs w:val="24"/>
-              </w:rPr>
-              <w:t xml:space="preserve"> }}</w:t>
+              <w:t>.ans }}</w:t>
             </w:r>
           </w:p>
         </w:tc>
@@ -614,21 +452,7 @@
               <w:rPr>
                 <w:rFonts w:ascii="Times New Roman" w:hAnsi="Times New Roman" w:cs="Times New Roman"/>
               </w:rPr>
-              <w:t xml:space="preserve">{%tr </w:t>
-            </w:r>
-            <w:proofErr w:type="spellStart"/>
-            <w:r>
-              <w:rPr>
-                <w:rFonts w:ascii="Times New Roman" w:hAnsi="Times New Roman" w:cs="Times New Roman"/>
-              </w:rPr>
-              <w:t>endfor</w:t>
-            </w:r>
-            <w:proofErr w:type="spellEnd"/>
-            <w:r>
-              <w:rPr>
-                <w:rFonts w:ascii="Times New Roman" w:hAnsi="Times New Roman" w:cs="Times New Roman"/>
-              </w:rPr>
-              <w:t xml:space="preserve"> %}</w:t>
+              <w:t>{%tr endfor %}</w:t>
             </w:r>
           </w:p>
         </w:tc>
@@ -663,50 +487,16 @@
           <w:rFonts w:ascii="Times New Roman" w:hAnsi="Times New Roman" w:cs="Times New Roman"/>
           <w:lang w:val="en-US"/>
         </w:rPr>
-        <w:t xml:space="preserve">{% if </w:t>
-      </w:r>
-      <w:proofErr w:type="spellStart"/>
+        <w:t>{% if tf_no &gt; 0 %}</w:t>
+      </w:r>
       <w:r>
         <w:rPr>
           <w:rFonts w:ascii="Times New Roman" w:hAnsi="Times New Roman" w:cs="Times New Roman"/>
-          <w:lang w:val="en-US"/>
-        </w:rPr>
-        <w:t>tf_no</w:t>
-      </w:r>
-      <w:proofErr w:type="spellEnd"/>
-      <w:r>
-        <w:rPr>
-          <w:rFonts w:ascii="Times New Roman" w:hAnsi="Times New Roman" w:cs="Times New Roman"/>
-          <w:lang w:val="en-US"/>
-        </w:rPr>
-        <w:t xml:space="preserve"> &gt; 0 </w:t>
-      </w:r>
-      <w:proofErr w:type="gramStart"/>
-      <w:r>
-        <w:rPr>
-          <w:rFonts w:ascii="Times New Roman" w:hAnsi="Times New Roman" w:cs="Times New Roman"/>
-          <w:lang w:val="en-US"/>
-        </w:rPr>
-        <w:t>%}</w:t>
-      </w:r>
-      <w:r>
-        <w:rPr>
-          <w:rFonts w:ascii="Times New Roman" w:hAnsi="Times New Roman" w:cs="Times New Roman"/>
-          <w:b/>
-          <w:bCs/>
-          <w:lang w:val="en-US"/>
-        </w:rPr>
-        <w:t>True</w:t>
-      </w:r>
-      <w:proofErr w:type="gramEnd"/>
-      <w:r>
-        <w:rPr>
-          <w:rFonts w:ascii="Times New Roman" w:hAnsi="Times New Roman" w:cs="Times New Roman"/>
-          <w:b/>
-          <w:bCs/>
-          <w:lang w:val="en-US"/>
-        </w:rPr>
-        <w:t xml:space="preserve"> and False Answer Key</w:t>
+          <w:b/>
+          <w:bCs/>
+          <w:lang w:val="en-US"/>
+        </w:rPr>
+        <w:t>True and False Answer Key</w:t>
       </w:r>
     </w:p>
     <w:tbl>
@@ -739,31 +529,7 @@
                 <w:rFonts w:ascii="Times New Roman" w:hAnsi="Times New Roman" w:cs="Times New Roman"/>
                 <w:szCs w:val="24"/>
               </w:rPr>
-              <w:t xml:space="preserve">{%tr for </w:t>
-            </w:r>
-            <w:proofErr w:type="spellStart"/>
-            <w:r>
-              <w:rPr>
-                <w:rFonts w:ascii="Times New Roman" w:hAnsi="Times New Roman" w:cs="Times New Roman"/>
-                <w:szCs w:val="24"/>
-              </w:rPr>
-              <w:t>tf</w:t>
-            </w:r>
-            <w:proofErr w:type="spellEnd"/>
-            <w:r>
-              <w:rPr>
-                <w:rFonts w:ascii="Times New Roman" w:hAnsi="Times New Roman" w:cs="Times New Roman"/>
-                <w:szCs w:val="24"/>
-              </w:rPr>
-              <w:t xml:space="preserve"> in </w:t>
-            </w:r>
-            <w:proofErr w:type="spellStart"/>
-            <w:r>
-              <w:rPr>
-                <w:rFonts w:ascii="Times New Roman" w:hAnsi="Times New Roman" w:cs="Times New Roman"/>
-                <w:szCs w:val="24"/>
-              </w:rPr>
-              <w:t>tf</w:t>
+              <w:t>{%tr for tf in tf</w:t>
             </w:r>
             <w:r>
               <w:rPr>
@@ -779,7 +545,6 @@
               </w:rPr>
               <w:t>s</w:t>
             </w:r>
-            <w:proofErr w:type="spellEnd"/>
             <w:r>
               <w:rPr>
                 <w:rFonts w:ascii="Times New Roman" w:hAnsi="Times New Roman" w:cs="Times New Roman"/>
@@ -802,21 +567,12 @@
                 <w:rFonts w:ascii="Times New Roman" w:hAnsi="Times New Roman" w:cs="Times New Roman"/>
               </w:rPr>
             </w:pPr>
-            <w:proofErr w:type="gramStart"/>
-            <w:r>
-              <w:rPr>
-                <w:rFonts w:ascii="Times New Roman" w:hAnsi="Times New Roman" w:cs="Times New Roman"/>
-                <w:szCs w:val="24"/>
-              </w:rPr>
-              <w:t>{{ tf.no</w:t>
-            </w:r>
-            <w:proofErr w:type="gramEnd"/>
-            <w:r>
-              <w:rPr>
-                <w:rFonts w:ascii="Times New Roman" w:hAnsi="Times New Roman" w:cs="Times New Roman"/>
-                <w:szCs w:val="24"/>
-              </w:rPr>
-              <w:t xml:space="preserve"> }}</w:t>
+            <w:r>
+              <w:rPr>
+                <w:rFonts w:ascii="Times New Roman" w:hAnsi="Times New Roman" w:cs="Times New Roman"/>
+                <w:szCs w:val="24"/>
+              </w:rPr>
+              <w:t>{{ tf.no }}</w:t>
             </w:r>
           </w:p>
         </w:tc>
@@ -831,7 +587,6 @@
                 <w:rFonts w:ascii="Times New Roman" w:hAnsi="Times New Roman" w:cs="Times New Roman"/>
               </w:rPr>
             </w:pPr>
-            <w:proofErr w:type="gramStart"/>
             <w:r>
               <w:rPr>
                 <w:rFonts w:ascii="Times New Roman" w:hAnsi="Times New Roman" w:cs="Times New Roman"/>
@@ -839,7 +594,6 @@
               </w:rPr>
               <w:t xml:space="preserve">{{ </w:t>
             </w:r>
-            <w:proofErr w:type="spellStart"/>
             <w:r>
               <w:rPr>
                 <w:rFonts w:ascii="Times New Roman" w:hAnsi="Times New Roman" w:cs="Times New Roman"/>
@@ -852,16 +606,7 @@
                 <w:rFonts w:ascii="Times New Roman" w:hAnsi="Times New Roman" w:cs="Times New Roman"/>
                 <w:szCs w:val="24"/>
               </w:rPr>
-              <w:t>.ans</w:t>
-            </w:r>
-            <w:proofErr w:type="spellEnd"/>
-            <w:proofErr w:type="gramEnd"/>
-            <w:r>
-              <w:rPr>
-                <w:rFonts w:ascii="Times New Roman" w:hAnsi="Times New Roman" w:cs="Times New Roman"/>
-                <w:szCs w:val="24"/>
-              </w:rPr>
-              <w:t xml:space="preserve"> }}</w:t>
+              <w:t>.ans }}</w:t>
             </w:r>
           </w:p>
         </w:tc>
@@ -883,21 +628,7 @@
               <w:rPr>
                 <w:rFonts w:ascii="Times New Roman" w:hAnsi="Times New Roman" w:cs="Times New Roman"/>
               </w:rPr>
-              <w:t xml:space="preserve">{%tr </w:t>
-            </w:r>
-            <w:proofErr w:type="spellStart"/>
-            <w:r>
-              <w:rPr>
-                <w:rFonts w:ascii="Times New Roman" w:hAnsi="Times New Roman" w:cs="Times New Roman"/>
-              </w:rPr>
-              <w:t>endfor</w:t>
-            </w:r>
-            <w:proofErr w:type="spellEnd"/>
-            <w:r>
-              <w:rPr>
-                <w:rFonts w:ascii="Times New Roman" w:hAnsi="Times New Roman" w:cs="Times New Roman"/>
-              </w:rPr>
-              <w:t xml:space="preserve"> %}</w:t>
+              <w:t>{%tr endfor %}</w:t>
             </w:r>
           </w:p>
         </w:tc>
@@ -933,50 +664,16 @@
           <w:rFonts w:ascii="Times New Roman" w:hAnsi="Times New Roman" w:cs="Times New Roman"/>
           <w:lang w:val="en-US"/>
         </w:rPr>
-        <w:t xml:space="preserve">{% if </w:t>
-      </w:r>
-      <w:proofErr w:type="spellStart"/>
+        <w:t>{% if match_no &gt; 0 %}</w:t>
+      </w:r>
       <w:r>
         <w:rPr>
           <w:rFonts w:ascii="Times New Roman" w:hAnsi="Times New Roman" w:cs="Times New Roman"/>
-          <w:lang w:val="en-US"/>
-        </w:rPr>
-        <w:t>match_no</w:t>
-      </w:r>
-      <w:proofErr w:type="spellEnd"/>
-      <w:r>
-        <w:rPr>
-          <w:rFonts w:ascii="Times New Roman" w:hAnsi="Times New Roman" w:cs="Times New Roman"/>
-          <w:lang w:val="en-US"/>
-        </w:rPr>
-        <w:t xml:space="preserve"> &gt; 0 </w:t>
-      </w:r>
-      <w:proofErr w:type="gramStart"/>
-      <w:r>
-        <w:rPr>
-          <w:rFonts w:ascii="Times New Roman" w:hAnsi="Times New Roman" w:cs="Times New Roman"/>
-          <w:lang w:val="en-US"/>
-        </w:rPr>
-        <w:t>%}</w:t>
-      </w:r>
-      <w:r>
-        <w:rPr>
-          <w:rFonts w:ascii="Times New Roman" w:hAnsi="Times New Roman" w:cs="Times New Roman"/>
-          <w:b/>
-          <w:bCs/>
-          <w:lang w:val="en-US"/>
-        </w:rPr>
-        <w:t>Matching</w:t>
-      </w:r>
-      <w:proofErr w:type="gramEnd"/>
-      <w:r>
-        <w:rPr>
-          <w:rFonts w:ascii="Times New Roman" w:hAnsi="Times New Roman" w:cs="Times New Roman"/>
-          <w:b/>
-          <w:bCs/>
-          <w:lang w:val="en-US"/>
-        </w:rPr>
-        <w:t xml:space="preserve"> Answer Key</w:t>
+          <w:b/>
+          <w:bCs/>
+          <w:lang w:val="en-US"/>
+        </w:rPr>
+        <w:t>Matching Answer Key</w:t>
       </w:r>
     </w:p>
     <w:tbl>
@@ -1022,15 +719,7 @@
                 <w:rFonts w:ascii="Times New Roman" w:hAnsi="Times New Roman" w:cs="Times New Roman"/>
                 <w:szCs w:val="24"/>
               </w:rPr>
-              <w:t xml:space="preserve"> in </w:t>
-            </w:r>
-            <w:proofErr w:type="spellStart"/>
-            <w:r>
-              <w:rPr>
-                <w:rFonts w:ascii="Times New Roman" w:hAnsi="Times New Roman" w:cs="Times New Roman"/>
-                <w:szCs w:val="24"/>
-              </w:rPr>
-              <w:t>match</w:t>
+              <w:t xml:space="preserve"> in match</w:t>
             </w:r>
             <w:r>
               <w:rPr>
@@ -1046,7 +735,6 @@
               </w:rPr>
               <w:t>s</w:t>
             </w:r>
-            <w:proofErr w:type="spellEnd"/>
             <w:r>
               <w:rPr>
                 <w:rFonts w:ascii="Times New Roman" w:hAnsi="Times New Roman" w:cs="Times New Roman"/>
@@ -1069,7 +757,6 @@
                 <w:rFonts w:ascii="Times New Roman" w:hAnsi="Times New Roman" w:cs="Times New Roman"/>
               </w:rPr>
             </w:pPr>
-            <w:proofErr w:type="gramStart"/>
             <w:r>
               <w:rPr>
                 <w:rFonts w:ascii="Times New Roman" w:hAnsi="Times New Roman" w:cs="Times New Roman"/>
@@ -1089,15 +776,7 @@
                 <w:rFonts w:ascii="Times New Roman" w:hAnsi="Times New Roman" w:cs="Times New Roman"/>
                 <w:szCs w:val="24"/>
               </w:rPr>
-              <w:t>.no</w:t>
-            </w:r>
-            <w:proofErr w:type="gramEnd"/>
-            <w:r>
-              <w:rPr>
-                <w:rFonts w:ascii="Times New Roman" w:hAnsi="Times New Roman" w:cs="Times New Roman"/>
-                <w:szCs w:val="24"/>
-              </w:rPr>
-              <w:t xml:space="preserve"> }}</w:t>
+              <w:t>.no }}</w:t>
             </w:r>
           </w:p>
         </w:tc>
@@ -1112,7 +791,6 @@
                 <w:rFonts w:ascii="Times New Roman" w:hAnsi="Times New Roman" w:cs="Times New Roman"/>
               </w:rPr>
             </w:pPr>
-            <w:proofErr w:type="gramStart"/>
             <w:r>
               <w:rPr>
                 <w:rFonts w:ascii="Times New Roman" w:hAnsi="Times New Roman" w:cs="Times New Roman"/>
@@ -1120,7 +798,6 @@
               </w:rPr>
               <w:t xml:space="preserve">{{ </w:t>
             </w:r>
-            <w:proofErr w:type="spellStart"/>
             <w:r>
               <w:rPr>
                 <w:rFonts w:ascii="Times New Roman" w:hAnsi="Times New Roman" w:cs="Times New Roman"/>
@@ -1128,8 +805,6 @@
               </w:rPr>
               <w:t>mt.ans</w:t>
             </w:r>
-            <w:proofErr w:type="spellEnd"/>
-            <w:proofErr w:type="gramEnd"/>
             <w:r>
               <w:rPr>
                 <w:rFonts w:ascii="Times New Roman" w:hAnsi="Times New Roman" w:cs="Times New Roman"/>
@@ -1157,21 +832,7 @@
               <w:rPr>
                 <w:rFonts w:ascii="Times New Roman" w:hAnsi="Times New Roman" w:cs="Times New Roman"/>
               </w:rPr>
-              <w:t xml:space="preserve">{%tr </w:t>
-            </w:r>
-            <w:proofErr w:type="spellStart"/>
-            <w:r>
-              <w:rPr>
-                <w:rFonts w:ascii="Times New Roman" w:hAnsi="Times New Roman" w:cs="Times New Roman"/>
-              </w:rPr>
-              <w:t>endfor</w:t>
-            </w:r>
-            <w:proofErr w:type="spellEnd"/>
-            <w:r>
-              <w:rPr>
-                <w:rFonts w:ascii="Times New Roman" w:hAnsi="Times New Roman" w:cs="Times New Roman"/>
-              </w:rPr>
-              <w:t xml:space="preserve"> %}</w:t>
+              <w:t>{%tr endfor %}</w:t>
             </w:r>
           </w:p>
         </w:tc>
@@ -1204,42 +865,17 @@
           <w:rFonts w:ascii="Times New Roman" w:hAnsi="Times New Roman" w:cs="Times New Roman"/>
           <w:lang w:val="en-US"/>
         </w:rPr>
-        <w:t xml:space="preserve">{% if </w:t>
-      </w:r>
-      <w:proofErr w:type="spellStart"/>
+        <w:t>{% if sq_no &gt; 0 %}</w:t>
+      </w:r>
       <w:r>
         <w:rPr>
           <w:rFonts w:ascii="Times New Roman" w:hAnsi="Times New Roman" w:cs="Times New Roman"/>
-          <w:lang w:val="en-US"/>
-        </w:rPr>
-        <w:t>sq_no</w:t>
-      </w:r>
-      <w:proofErr w:type="spellEnd"/>
-      <w:r>
-        <w:rPr>
-          <w:rFonts w:ascii="Times New Roman" w:hAnsi="Times New Roman" w:cs="Times New Roman"/>
-          <w:lang w:val="en-US"/>
-        </w:rPr>
-        <w:t xml:space="preserve"> &gt; 0 </w:t>
-      </w:r>
-      <w:proofErr w:type="gramStart"/>
-      <w:r>
-        <w:rPr>
-          <w:rFonts w:ascii="Times New Roman" w:hAnsi="Times New Roman" w:cs="Times New Roman"/>
-          <w:lang w:val="en-US"/>
-        </w:rPr>
-        <w:t>%}</w:t>
-      </w:r>
-      <w:r>
-        <w:rPr>
-          <w:rFonts w:ascii="Times New Roman" w:hAnsi="Times New Roman" w:cs="Times New Roman"/>
           <w:b/>
           <w:bCs/>
           <w:lang w:val="en-US"/>
         </w:rPr>
         <w:t>Short</w:t>
       </w:r>
-      <w:proofErr w:type="gramEnd"/>
       <w:r>
         <w:rPr>
           <w:rFonts w:ascii="Times New Roman" w:hAnsi="Times New Roman" w:cs="Times New Roman"/>
@@ -1281,7 +917,6 @@
               </w:rPr>
               <w:t xml:space="preserve">{%tr for </w:t>
             </w:r>
-            <w:proofErr w:type="spellStart"/>
             <w:r>
               <w:rPr>
                 <w:rFonts w:ascii="Times New Roman" w:hAnsi="Times New Roman" w:cs="Times New Roman"/>
@@ -1289,7 +924,6 @@
               </w:rPr>
               <w:t>sq</w:t>
             </w:r>
-            <w:proofErr w:type="spellEnd"/>
             <w:r>
               <w:rPr>
                 <w:rFonts w:ascii="Times New Roman" w:hAnsi="Times New Roman" w:cs="Times New Roman"/>
@@ -1297,7 +931,6 @@
               </w:rPr>
               <w:t xml:space="preserve"> in </w:t>
             </w:r>
-            <w:proofErr w:type="spellStart"/>
             <w:r>
               <w:rPr>
                 <w:rFonts w:ascii="Times New Roman" w:hAnsi="Times New Roman" w:cs="Times New Roman"/>
@@ -1305,7 +938,6 @@
               </w:rPr>
               <w:t>sqanswers</w:t>
             </w:r>
-            <w:proofErr w:type="spellEnd"/>
             <w:r>
               <w:rPr>
                 <w:rFonts w:ascii="Times New Roman" w:hAnsi="Times New Roman" w:cs="Times New Roman"/>
@@ -1328,7 +960,6 @@
                 <w:rFonts w:ascii="Times New Roman" w:hAnsi="Times New Roman" w:cs="Times New Roman"/>
               </w:rPr>
             </w:pPr>
-            <w:proofErr w:type="gramStart"/>
             <w:r>
               <w:rPr>
                 <w:rFonts w:ascii="Times New Roman" w:hAnsi="Times New Roman" w:cs="Times New Roman"/>
@@ -1348,15 +979,7 @@
                 <w:rFonts w:ascii="Times New Roman" w:hAnsi="Times New Roman" w:cs="Times New Roman"/>
                 <w:szCs w:val="24"/>
               </w:rPr>
-              <w:t>.no</w:t>
-            </w:r>
-            <w:proofErr w:type="gramEnd"/>
-            <w:r>
-              <w:rPr>
-                <w:rFonts w:ascii="Times New Roman" w:hAnsi="Times New Roman" w:cs="Times New Roman"/>
-                <w:szCs w:val="24"/>
-              </w:rPr>
-              <w:t xml:space="preserve"> }}</w:t>
+              <w:t>.no }}</w:t>
             </w:r>
           </w:p>
         </w:tc>
@@ -1371,7 +994,6 @@
                 <w:rFonts w:ascii="Times New Roman" w:hAnsi="Times New Roman" w:cs="Times New Roman"/>
               </w:rPr>
             </w:pPr>
-            <w:proofErr w:type="gramStart"/>
             <w:r>
               <w:rPr>
                 <w:rFonts w:ascii="Times New Roman" w:hAnsi="Times New Roman" w:cs="Times New Roman"/>
@@ -1379,7 +1001,6 @@
               </w:rPr>
               <w:t xml:space="preserve">{{ </w:t>
             </w:r>
-            <w:proofErr w:type="spellStart"/>
             <w:r>
               <w:rPr>
                 <w:rFonts w:ascii="Times New Roman" w:hAnsi="Times New Roman" w:cs="Times New Roman"/>
@@ -1387,8 +1008,6 @@
               </w:rPr>
               <w:t>sq.ans</w:t>
             </w:r>
-            <w:proofErr w:type="spellEnd"/>
-            <w:proofErr w:type="gramEnd"/>
             <w:r>
               <w:rPr>
                 <w:rFonts w:ascii="Times New Roman" w:hAnsi="Times New Roman" w:cs="Times New Roman"/>
@@ -1416,21 +1035,7 @@
               <w:rPr>
                 <w:rFonts w:ascii="Times New Roman" w:hAnsi="Times New Roman" w:cs="Times New Roman"/>
               </w:rPr>
-              <w:t xml:space="preserve">{%tr </w:t>
-            </w:r>
-            <w:proofErr w:type="spellStart"/>
-            <w:r>
-              <w:rPr>
-                <w:rFonts w:ascii="Times New Roman" w:hAnsi="Times New Roman" w:cs="Times New Roman"/>
-              </w:rPr>
-              <w:t>endfor</w:t>
-            </w:r>
-            <w:proofErr w:type="spellEnd"/>
-            <w:r>
-              <w:rPr>
-                <w:rFonts w:ascii="Times New Roman" w:hAnsi="Times New Roman" w:cs="Times New Roman"/>
-              </w:rPr>
-              <w:t xml:space="preserve"> %}</w:t>
+              <w:t>{%tr endfor %}</w:t>
             </w:r>
           </w:p>
         </w:tc>
@@ -1463,42 +1068,17 @@
           <w:rFonts w:ascii="Times New Roman" w:hAnsi="Times New Roman" w:cs="Times New Roman"/>
           <w:lang w:val="en-US"/>
         </w:rPr>
-        <w:t xml:space="preserve">{% if </w:t>
-      </w:r>
-      <w:proofErr w:type="spellStart"/>
+        <w:t>{% if lq_no &gt; 0 %}</w:t>
+      </w:r>
       <w:r>
         <w:rPr>
           <w:rFonts w:ascii="Times New Roman" w:hAnsi="Times New Roman" w:cs="Times New Roman"/>
-          <w:lang w:val="en-US"/>
-        </w:rPr>
-        <w:t>lq_no</w:t>
-      </w:r>
-      <w:proofErr w:type="spellEnd"/>
-      <w:r>
-        <w:rPr>
-          <w:rFonts w:ascii="Times New Roman" w:hAnsi="Times New Roman" w:cs="Times New Roman"/>
-          <w:lang w:val="en-US"/>
-        </w:rPr>
-        <w:t xml:space="preserve"> &gt; 0 </w:t>
-      </w:r>
-      <w:proofErr w:type="gramStart"/>
-      <w:r>
-        <w:rPr>
-          <w:rFonts w:ascii="Times New Roman" w:hAnsi="Times New Roman" w:cs="Times New Roman"/>
-          <w:lang w:val="en-US"/>
-        </w:rPr>
-        <w:t>%}</w:t>
-      </w:r>
-      <w:r>
-        <w:rPr>
-          <w:rFonts w:ascii="Times New Roman" w:hAnsi="Times New Roman" w:cs="Times New Roman"/>
           <w:b/>
           <w:bCs/>
           <w:lang w:val="en-US"/>
         </w:rPr>
         <w:t>Long</w:t>
       </w:r>
-      <w:proofErr w:type="gramEnd"/>
       <w:r>
         <w:rPr>
           <w:rFonts w:ascii="Times New Roman" w:hAnsi="Times New Roman" w:cs="Times New Roman"/>
@@ -1540,7 +1120,6 @@
               </w:rPr>
               <w:t xml:space="preserve">{%tr for </w:t>
             </w:r>
-            <w:proofErr w:type="spellStart"/>
             <w:r>
               <w:rPr>
                 <w:rFonts w:ascii="Times New Roman" w:hAnsi="Times New Roman" w:cs="Times New Roman"/>
@@ -1548,7 +1127,6 @@
               </w:rPr>
               <w:t>lq</w:t>
             </w:r>
-            <w:proofErr w:type="spellEnd"/>
             <w:r>
               <w:rPr>
                 <w:rFonts w:ascii="Times New Roman" w:hAnsi="Times New Roman" w:cs="Times New Roman"/>
@@ -1556,7 +1134,6 @@
               </w:rPr>
               <w:t xml:space="preserve"> in </w:t>
             </w:r>
-            <w:proofErr w:type="spellStart"/>
             <w:r>
               <w:rPr>
                 <w:rFonts w:ascii="Times New Roman" w:hAnsi="Times New Roman" w:cs="Times New Roman"/>
@@ -1564,7 +1141,6 @@
               </w:rPr>
               <w:t>lqanswers</w:t>
             </w:r>
-            <w:proofErr w:type="spellEnd"/>
             <w:r>
               <w:rPr>
                 <w:rFonts w:ascii="Times New Roman" w:hAnsi="Times New Roman" w:cs="Times New Roman"/>
@@ -1587,7 +1163,6 @@
                 <w:rFonts w:ascii="Times New Roman" w:hAnsi="Times New Roman" w:cs="Times New Roman"/>
               </w:rPr>
             </w:pPr>
-            <w:proofErr w:type="gramStart"/>
             <w:r>
               <w:rPr>
                 <w:rFonts w:ascii="Times New Roman" w:hAnsi="Times New Roman" w:cs="Times New Roman"/>
@@ -1607,15 +1182,7 @@
                 <w:rFonts w:ascii="Times New Roman" w:hAnsi="Times New Roman" w:cs="Times New Roman"/>
                 <w:szCs w:val="24"/>
               </w:rPr>
-              <w:t>.no</w:t>
-            </w:r>
-            <w:proofErr w:type="gramEnd"/>
-            <w:r>
-              <w:rPr>
-                <w:rFonts w:ascii="Times New Roman" w:hAnsi="Times New Roman" w:cs="Times New Roman"/>
-                <w:szCs w:val="24"/>
-              </w:rPr>
-              <w:t xml:space="preserve"> }}</w:t>
+              <w:t>.no }}</w:t>
             </w:r>
           </w:p>
         </w:tc>
@@ -1630,7 +1197,6 @@
                 <w:rFonts w:ascii="Times New Roman" w:hAnsi="Times New Roman" w:cs="Times New Roman"/>
               </w:rPr>
             </w:pPr>
-            <w:proofErr w:type="gramStart"/>
             <w:r>
               <w:rPr>
                 <w:rFonts w:ascii="Times New Roman" w:hAnsi="Times New Roman" w:cs="Times New Roman"/>
@@ -1638,7 +1204,6 @@
               </w:rPr>
               <w:t xml:space="preserve">{{ </w:t>
             </w:r>
-            <w:proofErr w:type="spellStart"/>
             <w:r>
               <w:rPr>
                 <w:rFonts w:ascii="Times New Roman" w:hAnsi="Times New Roman" w:cs="Times New Roman"/>
@@ -1646,8 +1211,6 @@
               </w:rPr>
               <w:t>lq.ans</w:t>
             </w:r>
-            <w:proofErr w:type="spellEnd"/>
-            <w:proofErr w:type="gramEnd"/>
             <w:r>
               <w:rPr>
                 <w:rFonts w:ascii="Times New Roman" w:hAnsi="Times New Roman" w:cs="Times New Roman"/>
@@ -1675,21 +1238,7 @@
               <w:rPr>
                 <w:rFonts w:ascii="Times New Roman" w:hAnsi="Times New Roman" w:cs="Times New Roman"/>
               </w:rPr>
-              <w:t xml:space="preserve">{%tr </w:t>
-            </w:r>
-            <w:proofErr w:type="spellStart"/>
-            <w:r>
-              <w:rPr>
-                <w:rFonts w:ascii="Times New Roman" w:hAnsi="Times New Roman" w:cs="Times New Roman"/>
-              </w:rPr>
-              <w:t>endfor</w:t>
-            </w:r>
-            <w:proofErr w:type="spellEnd"/>
-            <w:r>
-              <w:rPr>
-                <w:rFonts w:ascii="Times New Roman" w:hAnsi="Times New Roman" w:cs="Times New Roman"/>
-              </w:rPr>
-              <w:t xml:space="preserve"> %}</w:t>
+              <w:t>{%tr endfor %}</w:t>
             </w:r>
           </w:p>
         </w:tc>

</xml_diff>